<commit_message>
Going to add in HMDA Data as a foundation
</commit_message>
<xml_diff>
--- a/SIADS 593 F24_ Milestone I Team Project Proposal.docx
+++ b/SIADS 593 F24_ Milestone I Team Project Proposal.docx
@@ -294,6 +294,9 @@
       <w:bookmarkEnd w:id="5"/>
       <w:r>
         <w:t>2. Project summary</w:t>
+      </w:r>
+      <w:r>
+        <w:t xml:space="preserve"> (Draft)</w:t>
       </w:r>
     </w:p>
     <w:p>
@@ -501,8 +504,16 @@
               <w:rPr>
                 <w:color w:val="666666"/>
               </w:rPr>
-              <w:t>Are there patterns that suggest shifts. In the economy that affect mortgage interest rate and others?</w:t>
+              <w:t xml:space="preserve">Are there patterns that suggest shifts. In the economy that affect mortgage interest rate and </w:t>
             </w:r>
+            <w:proofErr w:type="gramStart"/>
+            <w:r>
+              <w:rPr>
+                <w:color w:val="666666"/>
+              </w:rPr>
+              <w:t>others?</w:t>
+            </w:r>
+            <w:proofErr w:type="gramEnd"/>
           </w:p>
           <w:p>
             <w:pPr>
@@ -601,6 +612,9 @@
       <w:r>
         <w:t>3. Datasets</w:t>
       </w:r>
+      <w:r>
+        <w:t xml:space="preserve"> (Draft)</w:t>
+      </w:r>
     </w:p>
     <w:p>
       <w:pPr>
@@ -754,6 +768,12 @@
       <w:bookmarkEnd w:id="12"/>
       <w:r>
         <w:t>3.1 Primary dataset description</w:t>
+      </w:r>
+      <w:r>
+        <w:t xml:space="preserve"> </w:t>
+      </w:r>
+      <w:r>
+        <w:t>(Draft)</w:t>
       </w:r>
     </w:p>
     <w:p>
@@ -901,6 +921,13 @@
           <w:p>
             <w:pPr>
               <w:widowControl w:val="0"/>
+              <w:pBdr>
+                <w:top w:val="nil"/>
+                <w:left w:val="nil"/>
+                <w:bottom w:val="nil"/>
+                <w:right w:val="nil"/>
+                <w:between w:val="nil"/>
+              </w:pBdr>
               <w:spacing w:line="240" w:lineRule="auto"/>
               <w:rPr>
                 <w:color w:val="666666"/>
@@ -911,7 +938,7 @@
                 <w:color w:val="666666"/>
               </w:rPr>
               <w:lastRenderedPageBreak/>
-              <w:t>[Please use this space for your response.  You may expand or contract this box as needed.]</w:t>
+              <w:t xml:space="preserve">Deciding on the suage of HMDA 2023 pipeline, CSV File, </w:t>
             </w:r>
           </w:p>
           <w:p>
@@ -925,33 +952,173 @@
                 <w:between w:val="nil"/>
               </w:pBdr>
               <w:spacing w:line="240" w:lineRule="auto"/>
-            </w:pPr>
-          </w:p>
-          <w:p>
-            <w:pPr>
-              <w:widowControl w:val="0"/>
-              <w:pBdr>
-                <w:top w:val="nil"/>
-                <w:left w:val="nil"/>
-                <w:bottom w:val="nil"/>
-                <w:right w:val="nil"/>
-                <w:between w:val="nil"/>
-              </w:pBdr>
-              <w:spacing w:line="240" w:lineRule="auto"/>
-            </w:pPr>
-          </w:p>
-          <w:p>
-            <w:pPr>
-              <w:widowControl w:val="0"/>
-              <w:pBdr>
-                <w:top w:val="nil"/>
-                <w:left w:val="nil"/>
-                <w:bottom w:val="nil"/>
-                <w:right w:val="nil"/>
-                <w:between w:val="nil"/>
-              </w:pBdr>
-              <w:spacing w:line="240" w:lineRule="auto"/>
-            </w:pPr>
+              <w:rPr>
+                <w:color w:val="666666"/>
+              </w:rPr>
+            </w:pPr>
+            <w:r>
+              <w:rPr>
+                <w:color w:val="666666"/>
+              </w:rPr>
+              <w:t xml:space="preserve">consist of </w:t>
+            </w:r>
+            <w:r>
+              <w:rPr>
+                <w:color w:val="666666"/>
+              </w:rPr>
+              <w:t>11483889 rows × 99 columns</w:t>
+            </w:r>
+            <w:r>
+              <w:rPr>
+                <w:color w:val="666666"/>
+              </w:rPr>
+              <w:t xml:space="preserve">, </w:t>
+            </w:r>
+          </w:p>
+          <w:p>
+            <w:pPr>
+              <w:widowControl w:val="0"/>
+              <w:pBdr>
+                <w:top w:val="nil"/>
+                <w:left w:val="nil"/>
+                <w:bottom w:val="nil"/>
+                <w:right w:val="nil"/>
+                <w:between w:val="nil"/>
+              </w:pBdr>
+              <w:spacing w:line="240" w:lineRule="auto"/>
+              <w:rPr>
+                <w:color w:val="666666"/>
+              </w:rPr>
+            </w:pPr>
+            <w:r>
+              <w:rPr>
+                <w:color w:val="666666"/>
+              </w:rPr>
+              <w:t xml:space="preserve">size of 4.34GB, </w:t>
+            </w:r>
+          </w:p>
+          <w:p>
+            <w:pPr>
+              <w:widowControl w:val="0"/>
+              <w:pBdr>
+                <w:top w:val="nil"/>
+                <w:left w:val="nil"/>
+                <w:bottom w:val="nil"/>
+                <w:right w:val="nil"/>
+                <w:between w:val="nil"/>
+              </w:pBdr>
+              <w:spacing w:line="240" w:lineRule="auto"/>
+              <w:rPr>
+                <w:color w:val="666666"/>
+              </w:rPr>
+            </w:pPr>
+            <w:r>
+              <w:rPr>
+                <w:color w:val="666666"/>
+              </w:rPr>
+              <w:t>obtain via HMDA ‘</w:t>
+            </w:r>
+            <w:r>
+              <w:rPr>
+                <w:color w:val="666666"/>
+              </w:rPr>
+              <w:t>https://ffiec.cfpb.gov/data-publication/modified-lar/2023</w:t>
+            </w:r>
+            <w:r>
+              <w:rPr>
+                <w:color w:val="666666"/>
+              </w:rPr>
+              <w:t>’</w:t>
+            </w:r>
+          </w:p>
+          <w:p>
+            <w:pPr>
+              <w:widowControl w:val="0"/>
+              <w:pBdr>
+                <w:top w:val="nil"/>
+                <w:left w:val="nil"/>
+                <w:bottom w:val="nil"/>
+                <w:right w:val="nil"/>
+                <w:between w:val="nil"/>
+              </w:pBdr>
+              <w:spacing w:line="240" w:lineRule="auto"/>
+              <w:rPr>
+                <w:color w:val="666666"/>
+              </w:rPr>
+            </w:pPr>
+          </w:p>
+          <w:p>
+            <w:pPr>
+              <w:widowControl w:val="0"/>
+              <w:pBdr>
+                <w:top w:val="nil"/>
+                <w:left w:val="nil"/>
+                <w:bottom w:val="nil"/>
+                <w:right w:val="nil"/>
+                <w:between w:val="nil"/>
+              </w:pBdr>
+              <w:spacing w:line="240" w:lineRule="auto"/>
+              <w:rPr>
+                <w:color w:val="666666"/>
+              </w:rPr>
+            </w:pPr>
+            <w:r>
+              <w:rPr>
+                <w:color w:val="666666"/>
+              </w:rPr>
+              <w:t>Description:</w:t>
+            </w:r>
+          </w:p>
+          <w:p>
+            <w:pPr>
+              <w:widowControl w:val="0"/>
+              <w:pBdr>
+                <w:top w:val="nil"/>
+                <w:left w:val="nil"/>
+                <w:bottom w:val="nil"/>
+                <w:right w:val="nil"/>
+                <w:between w:val="nil"/>
+              </w:pBdr>
+              <w:spacing w:line="240" w:lineRule="auto"/>
+              <w:rPr>
+                <w:color w:val="666666"/>
+              </w:rPr>
+            </w:pPr>
+          </w:p>
+          <w:p>
+            <w:pPr>
+              <w:widowControl w:val="0"/>
+              <w:pBdr>
+                <w:top w:val="nil"/>
+                <w:left w:val="nil"/>
+                <w:bottom w:val="nil"/>
+                <w:right w:val="nil"/>
+                <w:between w:val="nil"/>
+              </w:pBdr>
+              <w:spacing w:line="240" w:lineRule="auto"/>
+              <w:rPr>
+                <w:color w:val="666666"/>
+              </w:rPr>
+            </w:pPr>
+          </w:p>
+          <w:p>
+            <w:pPr>
+              <w:widowControl w:val="0"/>
+              <w:pBdr>
+                <w:top w:val="nil"/>
+                <w:left w:val="nil"/>
+                <w:bottom w:val="nil"/>
+                <w:right w:val="nil"/>
+                <w:between w:val="nil"/>
+              </w:pBdr>
+              <w:spacing w:line="240" w:lineRule="auto"/>
+            </w:pPr>
+            <w:r>
+              <w:rPr>
+                <w:color w:val="666666"/>
+              </w:rPr>
+              <w:t>We will pull in multiple reports from Fred</w:t>
+            </w:r>
           </w:p>
           <w:p>
             <w:pPr>
@@ -1172,6 +1339,12 @@
       <w:bookmarkEnd w:id="15"/>
       <w:r>
         <w:t>3.2 Secondary dataset(s) description</w:t>
+      </w:r>
+      <w:r>
+        <w:t xml:space="preserve"> </w:t>
+      </w:r>
+      <w:r>
+        <w:t>(Draft)</w:t>
       </w:r>
     </w:p>
     <w:p>
@@ -1328,28 +1501,13 @@
             <w:pPr>
               <w:widowControl w:val="0"/>
               <w:spacing w:line="240" w:lineRule="auto"/>
-              <w:rPr>
-                <w:color w:val="666666"/>
-              </w:rPr>
             </w:pPr>
             <w:r>
               <w:rPr>
                 <w:color w:val="666666"/>
               </w:rPr>
-              <w:t>[Please use this space for your response.  You may expand or contract this box as needed.]</w:t>
+              <w:t>Multiple reports from FEDS could be the secondary datasets.</w:t>
             </w:r>
-          </w:p>
-          <w:p>
-            <w:pPr>
-              <w:widowControl w:val="0"/>
-              <w:spacing w:line="240" w:lineRule="auto"/>
-            </w:pPr>
-          </w:p>
-          <w:p>
-            <w:pPr>
-              <w:widowControl w:val="0"/>
-              <w:spacing w:line="240" w:lineRule="auto"/>
-            </w:pPr>
           </w:p>
           <w:p>
             <w:pPr>
@@ -1488,15 +1646,19 @@
       <w:bookmarkStart w:id="20" w:name="_uwkur1m51gcj" w:colFirst="0" w:colLast="0"/>
       <w:bookmarkEnd w:id="20"/>
       <w:r>
-        <w:t xml:space="preserve">3.3 </w:t>
-      </w:r>
-      <w:proofErr w:type="gramStart"/>
-      <w:r>
-        <w:t>[  ]</w:t>
-      </w:r>
-      <w:proofErr w:type="gramEnd"/>
-      <w:r>
-        <w:t xml:space="preserve"> Affirm: datasets are public.</w:t>
+        <w:t>3.3 [</w:t>
+      </w:r>
+      <w:r>
+        <w:t>YES</w:t>
+      </w:r>
+      <w:r>
+        <w:t>] Affirm: datasets are public.</w:t>
+      </w:r>
+      <w:r>
+        <w:t xml:space="preserve"> </w:t>
+      </w:r>
+      <w:r>
+        <w:t>(Draft)</w:t>
       </w:r>
     </w:p>
     <w:p>
@@ -1519,6 +1681,12 @@
       <w:bookmarkEnd w:id="21"/>
       <w:r>
         <w:t>4. Cleaning and manipulation</w:t>
+      </w:r>
+      <w:r>
+        <w:t xml:space="preserve"> </w:t>
+      </w:r>
+      <w:r>
+        <w:t>(Draft)</w:t>
       </w:r>
     </w:p>
     <w:p>
@@ -1571,56 +1739,49 @@
           <w:p>
             <w:pPr>
               <w:widowControl w:val="0"/>
-              <w:spacing w:line="240" w:lineRule="auto"/>
-              <w:rPr>
-                <w:color w:val="666666"/>
-              </w:rPr>
+              <w:pBdr>
+                <w:top w:val="nil"/>
+                <w:left w:val="nil"/>
+                <w:bottom w:val="nil"/>
+                <w:right w:val="nil"/>
+                <w:between w:val="nil"/>
+              </w:pBdr>
+              <w:spacing w:line="240" w:lineRule="auto"/>
             </w:pPr>
             <w:r>
               <w:rPr>
                 <w:color w:val="666666"/>
               </w:rPr>
-              <w:t>[Please use this space for your response.  You may expand or contract this box as needed.]</w:t>
+              <w:t xml:space="preserve">Seems some data are from FRED are Weekly and Quarterly, </w:t>
             </w:r>
-          </w:p>
-          <w:p>
-            <w:pPr>
-              <w:widowControl w:val="0"/>
-              <w:pBdr>
-                <w:top w:val="nil"/>
-                <w:left w:val="nil"/>
-                <w:bottom w:val="nil"/>
-                <w:right w:val="nil"/>
-                <w:between w:val="nil"/>
-              </w:pBdr>
-              <w:spacing w:line="240" w:lineRule="auto"/>
-            </w:pPr>
-          </w:p>
-          <w:p>
-            <w:pPr>
-              <w:widowControl w:val="0"/>
-              <w:pBdr>
-                <w:top w:val="nil"/>
-                <w:left w:val="nil"/>
-                <w:bottom w:val="nil"/>
-                <w:right w:val="nil"/>
-                <w:between w:val="nil"/>
-              </w:pBdr>
-              <w:spacing w:line="240" w:lineRule="auto"/>
-            </w:pPr>
-          </w:p>
-          <w:p>
-            <w:pPr>
-              <w:widowControl w:val="0"/>
-              <w:pBdr>
-                <w:top w:val="nil"/>
-                <w:left w:val="nil"/>
-                <w:bottom w:val="nil"/>
-                <w:right w:val="nil"/>
-                <w:between w:val="nil"/>
-              </w:pBdr>
-              <w:spacing w:line="240" w:lineRule="auto"/>
-            </w:pPr>
+            <w:proofErr w:type="spellStart"/>
+            <w:r>
+              <w:rPr>
+                <w:color w:val="666666"/>
+              </w:rPr>
+              <w:t>i</w:t>
+            </w:r>
+            <w:proofErr w:type="spellEnd"/>
+            <w:r>
+              <w:rPr>
+                <w:color w:val="666666"/>
+              </w:rPr>
+              <w:t xml:space="preserve"> will need to do a range set of </w:t>
+            </w:r>
+            <w:proofErr w:type="gramStart"/>
+            <w:r>
+              <w:rPr>
+                <w:color w:val="666666"/>
+              </w:rPr>
+              <w:t>sort</w:t>
+            </w:r>
+            <w:proofErr w:type="gramEnd"/>
+            <w:r>
+              <w:rPr>
+                <w:color w:val="666666"/>
+              </w:rPr>
+              <w:t xml:space="preserve"> to allocate correctly on time series analysis. </w:t>
+            </w:r>
           </w:p>
           <w:p>
             <w:pPr>
@@ -1842,6 +2003,12 @@
       <w:r>
         <w:lastRenderedPageBreak/>
         <w:t>5. Analysis</w:t>
+      </w:r>
+      <w:r>
+        <w:t xml:space="preserve"> </w:t>
+      </w:r>
+      <w:r>
+        <w:t>(Draft)</w:t>
       </w:r>
     </w:p>
     <w:p>
@@ -1895,76 +2062,13 @@
             <w:pPr>
               <w:widowControl w:val="0"/>
               <w:spacing w:line="240" w:lineRule="auto"/>
-              <w:rPr>
-                <w:color w:val="666666"/>
-              </w:rPr>
             </w:pPr>
             <w:r>
               <w:rPr>
                 <w:color w:val="666666"/>
               </w:rPr>
-              <w:t>[Please use this space for your response.  You may expand or contract this box as needed.]</w:t>
+              <w:t>Review volume range from weekly, monthly and quarter basis to see if economic indicator will significantly impact origination and rates.</w:t>
             </w:r>
-          </w:p>
-          <w:p>
-            <w:pPr>
-              <w:widowControl w:val="0"/>
-              <w:spacing w:line="240" w:lineRule="auto"/>
-            </w:pPr>
-          </w:p>
-          <w:p>
-            <w:pPr>
-              <w:widowControl w:val="0"/>
-              <w:spacing w:line="240" w:lineRule="auto"/>
-            </w:pPr>
-          </w:p>
-          <w:p>
-            <w:pPr>
-              <w:widowControl w:val="0"/>
-              <w:spacing w:line="240" w:lineRule="auto"/>
-            </w:pPr>
-          </w:p>
-          <w:p>
-            <w:pPr>
-              <w:widowControl w:val="0"/>
-              <w:spacing w:line="240" w:lineRule="auto"/>
-            </w:pPr>
-          </w:p>
-          <w:p>
-            <w:pPr>
-              <w:widowControl w:val="0"/>
-              <w:spacing w:line="240" w:lineRule="auto"/>
-            </w:pPr>
-          </w:p>
-          <w:p>
-            <w:pPr>
-              <w:widowControl w:val="0"/>
-              <w:spacing w:line="240" w:lineRule="auto"/>
-            </w:pPr>
-          </w:p>
-          <w:p>
-            <w:pPr>
-              <w:widowControl w:val="0"/>
-              <w:spacing w:line="240" w:lineRule="auto"/>
-            </w:pPr>
-          </w:p>
-          <w:p>
-            <w:pPr>
-              <w:widowControl w:val="0"/>
-              <w:spacing w:line="240" w:lineRule="auto"/>
-            </w:pPr>
-          </w:p>
-          <w:p>
-            <w:pPr>
-              <w:widowControl w:val="0"/>
-              <w:spacing w:line="240" w:lineRule="auto"/>
-            </w:pPr>
-          </w:p>
-          <w:p>
-            <w:pPr>
-              <w:widowControl w:val="0"/>
-              <w:spacing w:line="240" w:lineRule="auto"/>
-            </w:pPr>
           </w:p>
           <w:p>
             <w:pPr>
@@ -2031,6 +2135,12 @@
       <w:bookmarkEnd w:id="23"/>
       <w:r>
         <w:t>6. Visualizations</w:t>
+      </w:r>
+      <w:r>
+        <w:t xml:space="preserve"> </w:t>
+      </w:r>
+      <w:r>
+        <w:t>(Draft)</w:t>
       </w:r>
     </w:p>
     <w:p>
@@ -2097,69 +2207,18 @@
           <w:p>
             <w:pPr>
               <w:widowControl w:val="0"/>
-              <w:spacing w:line="240" w:lineRule="auto"/>
-              <w:rPr>
-                <w:color w:val="666666"/>
-              </w:rPr>
+              <w:pBdr>
+                <w:top w:val="nil"/>
+                <w:left w:val="nil"/>
+                <w:bottom w:val="nil"/>
+                <w:right w:val="nil"/>
+                <w:between w:val="nil"/>
+              </w:pBdr>
+              <w:spacing w:line="240" w:lineRule="auto"/>
             </w:pPr>
             <w:r>
-              <w:rPr>
-                <w:color w:val="666666"/>
-              </w:rPr>
-              <w:t>[Please use this space for your response.  You may expand or contract this box as needed.]</w:t>
+              <w:t xml:space="preserve">Considering a line graph with datetime, and heatmap. </w:t>
             </w:r>
-          </w:p>
-          <w:p>
-            <w:pPr>
-              <w:widowControl w:val="0"/>
-              <w:pBdr>
-                <w:top w:val="nil"/>
-                <w:left w:val="nil"/>
-                <w:bottom w:val="nil"/>
-                <w:right w:val="nil"/>
-                <w:between w:val="nil"/>
-              </w:pBdr>
-              <w:spacing w:line="240" w:lineRule="auto"/>
-            </w:pPr>
-          </w:p>
-          <w:p>
-            <w:pPr>
-              <w:widowControl w:val="0"/>
-              <w:pBdr>
-                <w:top w:val="nil"/>
-                <w:left w:val="nil"/>
-                <w:bottom w:val="nil"/>
-                <w:right w:val="nil"/>
-                <w:between w:val="nil"/>
-              </w:pBdr>
-              <w:spacing w:line="240" w:lineRule="auto"/>
-            </w:pPr>
-          </w:p>
-          <w:p>
-            <w:pPr>
-              <w:widowControl w:val="0"/>
-              <w:pBdr>
-                <w:top w:val="nil"/>
-                <w:left w:val="nil"/>
-                <w:bottom w:val="nil"/>
-                <w:right w:val="nil"/>
-                <w:between w:val="nil"/>
-              </w:pBdr>
-              <w:spacing w:line="240" w:lineRule="auto"/>
-            </w:pPr>
-          </w:p>
-          <w:p>
-            <w:pPr>
-              <w:widowControl w:val="0"/>
-              <w:pBdr>
-                <w:top w:val="nil"/>
-                <w:left w:val="nil"/>
-                <w:bottom w:val="nil"/>
-                <w:right w:val="nil"/>
-                <w:between w:val="nil"/>
-              </w:pBdr>
-              <w:spacing w:line="240" w:lineRule="auto"/>
-            </w:pPr>
           </w:p>
           <w:p>
             <w:pPr>
@@ -2374,6 +2433,12 @@
       <w:bookmarkEnd w:id="25"/>
       <w:r>
         <w:t>7. Ethical considerations</w:t>
+      </w:r>
+      <w:r>
+        <w:t xml:space="preserve"> </w:t>
+      </w:r>
+      <w:r>
+        <w:t>(Draft)</w:t>
       </w:r>
     </w:p>
     <w:p>
@@ -2427,58 +2492,27 @@
             <w:pPr>
               <w:widowControl w:val="0"/>
               <w:spacing w:line="240" w:lineRule="auto"/>
-              <w:rPr>
-                <w:color w:val="666666"/>
-              </w:rPr>
             </w:pPr>
             <w:r>
               <w:rPr>
                 <w:color w:val="666666"/>
               </w:rPr>
-              <w:t>[Please use this space for your response.  You may expand or contract this box as needed.]</w:t>
+              <w:t xml:space="preserve">There shouldn’t be an ethical issue with HMDA as it showcase many details on a borrower basis, I will also review the # of ethnicity normalize to see if there’s a significant bias </w:t>
             </w:r>
-          </w:p>
-          <w:p>
-            <w:pPr>
-              <w:widowControl w:val="0"/>
-              <w:spacing w:line="240" w:lineRule="auto"/>
-            </w:pPr>
-          </w:p>
-          <w:p>
-            <w:pPr>
-              <w:widowControl w:val="0"/>
-              <w:spacing w:line="240" w:lineRule="auto"/>
-            </w:pPr>
-          </w:p>
-          <w:p>
-            <w:pPr>
-              <w:widowControl w:val="0"/>
-              <w:spacing w:line="240" w:lineRule="auto"/>
-            </w:pPr>
-          </w:p>
-          <w:p>
-            <w:pPr>
-              <w:widowControl w:val="0"/>
-              <w:spacing w:line="240" w:lineRule="auto"/>
-            </w:pPr>
-          </w:p>
-          <w:p>
-            <w:pPr>
-              <w:widowControl w:val="0"/>
-              <w:spacing w:line="240" w:lineRule="auto"/>
-            </w:pPr>
-          </w:p>
-          <w:p>
-            <w:pPr>
-              <w:widowControl w:val="0"/>
-              <w:spacing w:line="240" w:lineRule="auto"/>
-            </w:pPr>
-          </w:p>
-          <w:p>
-            <w:pPr>
-              <w:widowControl w:val="0"/>
-              <w:spacing w:line="240" w:lineRule="auto"/>
-            </w:pPr>
+            <w:proofErr w:type="spellStart"/>
+            <w:r>
+              <w:rPr>
+                <w:color w:val="666666"/>
+              </w:rPr>
+              <w:t>interms</w:t>
+            </w:r>
+            <w:proofErr w:type="spellEnd"/>
+            <w:r>
+              <w:rPr>
+                <w:color w:val="666666"/>
+              </w:rPr>
+              <w:t xml:space="preserve"> of origination dataset. </w:t>
+            </w:r>
           </w:p>
           <w:p>
             <w:pPr>
@@ -2527,6 +2561,12 @@
       <w:bookmarkEnd w:id="26"/>
       <w:r>
         <w:t>8. Contributions</w:t>
+      </w:r>
+      <w:r>
+        <w:t xml:space="preserve"> </w:t>
+      </w:r>
+      <w:r>
+        <w:t>(Draft)</w:t>
       </w:r>
     </w:p>
     <w:p>
@@ -3782,7 +3822,6 @@
   <w:style w:type="character" w:default="1" w:styleId="DefaultParagraphFont">
     <w:name w:val="Default Paragraph Font"/>
     <w:uiPriority w:val="1"/>
-    <w:semiHidden/>
     <w:unhideWhenUsed/>
   </w:style>
   <w:style w:type="table" w:default="1" w:styleId="TableNormal">

</xml_diff>